<commit_message>
Fixed an error in HW2 because I was putting AND in the select statements when I wanted the query to select more than one attribute.
</commit_message>
<xml_diff>
--- a/HW2/HW2_Book5.5_1.2_Northwind.docx
+++ b/HW2/HW2_Book5.5_1.2_Northwind.docx
@@ -95,21 +95,17 @@
       <w:proofErr w:type="spellStart"/>
       <w:proofErr w:type="gramStart"/>
       <w:r>
-        <w:t>e.</w:t>
-      </w:r>
-      <w:r>
-        <w:t>L</w:t>
-      </w:r>
-      <w:r>
-        <w:t>name</w:t>
+        <w:t>e.Lname</w:t>
       </w:r>
       <w:proofErr w:type="spellEnd"/>
       <w:proofErr w:type="gramEnd"/>
       <w:r>
-        <w:t xml:space="preserve"> </w:t>
-      </w:r>
-      <w:r>
-        <w:t xml:space="preserve">AND </w:t>
+        <w:t xml:space="preserve">, </w:t>
+      </w:r>
+      <w:bookmarkStart w:id="0" w:name="_GoBack"/>
+      <w:bookmarkEnd w:id="0"/>
+      <w:r>
+        <w:t xml:space="preserve"> </w:t>
       </w:r>
       <w:proofErr w:type="spellStart"/>
       <w:r>
@@ -298,8 +294,6 @@
       <w:r>
         <w:t xml:space="preserve"> = 888665555;</w:t>
       </w:r>
-      <w:bookmarkStart w:id="0" w:name="_GoBack"/>
-      <w:bookmarkEnd w:id="0"/>
     </w:p>
     <w:p>
       <w:pPr>

</xml_diff>